<commit_message>
Last Commit 16 Dec 2024
</commit_message>
<xml_diff>
--- a/Docker.docx
+++ b/Docker.docx
@@ -1,6 +1,6 @@
 
 <file path=word/document.xml><?xml version="1.0" encoding="utf-8"?>
-<w:document xmlns:wpc="http://schemas.microsoft.com/office/word/2010/wordprocessingCanvas" xmlns:cx="http://schemas.microsoft.com/office/drawing/2014/chartex" xmlns:cx1="http://schemas.microsoft.com/office/drawing/2015/9/8/chartex" xmlns:cx2="http://schemas.microsoft.com/office/drawing/2015/10/21/chartex" xmlns:cx3="http://schemas.microsoft.com/office/drawing/2016/5/9/chartex" xmlns:cx4="http://schemas.microsoft.com/office/drawing/2016/5/10/chartex" xmlns:cx5="http://schemas.microsoft.com/office/drawing/2016/5/11/chartex" xmlns:cx6="http://schemas.microsoft.com/office/drawing/2016/5/12/chartex" xmlns:cx7="http://schemas.microsoft.com/office/drawing/2016/5/13/chartex" xmlns:cx8="http://schemas.microsoft.com/office/drawing/2016/5/14/chartex" xmlns:mc="http://schemas.openxmlformats.org/markup-compatibility/2006" xmlns:aink="http://schemas.microsoft.com/office/drawing/2016/ink" xmlns:am3d="http://schemas.microsoft.com/office/drawing/2017/model3d" xmlns:o="urn:schemas-microsoft-com:office:office" xmlns:r="http://schemas.openxmlformats.org/officeDocument/2006/relationships" xmlns:m="http://schemas.openxmlformats.org/officeDocument/2006/math" xmlns:v="urn:schemas-microsoft-com:vml" xmlns:wp14="http://schemas.microsoft.com/office/word/2010/wordprocessingDrawing" xmlns:wp="http://schemas.openxmlformats.org/drawingml/2006/wordprocessingDrawing" xmlns:w10="urn:schemas-microsoft-com:office:word" xmlns:w="http://schemas.openxmlformats.org/wordprocessingml/2006/main" xmlns:w14="http://schemas.microsoft.com/office/word/2010/wordml" xmlns:w15="http://schemas.microsoft.com/office/word/2012/wordml" xmlns:w16cex="http://schemas.microsoft.com/office/word/2018/wordml/cex" xmlns:w16cid="http://schemas.microsoft.com/office/word/2016/wordml/cid" xmlns:w16="http://schemas.microsoft.com/office/word/2018/wordml" xmlns:w16sdtdh="http://schemas.microsoft.com/office/word/2020/wordml/sdtdatahash" xmlns:w16se="http://schemas.microsoft.com/office/word/2015/wordml/symex" xmlns:wpg="http://schemas.microsoft.com/office/word/2010/wordprocessingGroup" xmlns:wpi="http://schemas.microsoft.com/office/word/2010/wordprocessingInk" xmlns:wne="http://schemas.microsoft.com/office/word/2006/wordml" xmlns:wps="http://schemas.microsoft.com/office/word/2010/wordprocessingShape" mc:Ignorable="w14 w15 w16se w16cid w16 w16cex w16sdtdh wp14">
+<w:document xmlns:wpc="http://schemas.microsoft.com/office/word/2010/wordprocessingCanvas" xmlns:cx="http://schemas.microsoft.com/office/drawing/2014/chartex" xmlns:cx1="http://schemas.microsoft.com/office/drawing/2015/9/8/chartex" xmlns:cx2="http://schemas.microsoft.com/office/drawing/2015/10/21/chartex" xmlns:cx3="http://schemas.microsoft.com/office/drawing/2016/5/9/chartex" xmlns:cx4="http://schemas.microsoft.com/office/drawing/2016/5/10/chartex" xmlns:cx5="http://schemas.microsoft.com/office/drawing/2016/5/11/chartex" xmlns:cx6="http://schemas.microsoft.com/office/drawing/2016/5/12/chartex" xmlns:cx7="http://schemas.microsoft.com/office/drawing/2016/5/13/chartex" xmlns:cx8="http://schemas.microsoft.com/office/drawing/2016/5/14/chartex" xmlns:mc="http://schemas.openxmlformats.org/markup-compatibility/2006" xmlns:aink="http://schemas.microsoft.com/office/drawing/2016/ink" xmlns:am3d="http://schemas.microsoft.com/office/drawing/2017/model3d" xmlns:o="urn:schemas-microsoft-com:office:office" xmlns:oel="http://schemas.microsoft.com/office/2019/extlst" xmlns:r="http://schemas.openxmlformats.org/officeDocument/2006/relationships" xmlns:m="http://schemas.openxmlformats.org/officeDocument/2006/math" xmlns:v="urn:schemas-microsoft-com:vml" xmlns:wp14="http://schemas.microsoft.com/office/word/2010/wordprocessingDrawing" xmlns:wp="http://schemas.openxmlformats.org/drawingml/2006/wordprocessingDrawing" xmlns:w10="urn:schemas-microsoft-com:office:word" xmlns:w="http://schemas.openxmlformats.org/wordprocessingml/2006/main" xmlns:w14="http://schemas.microsoft.com/office/word/2010/wordml" xmlns:w15="http://schemas.microsoft.com/office/word/2012/wordml" xmlns:w16cex="http://schemas.microsoft.com/office/word/2018/wordml/cex" xmlns:w16cid="http://schemas.microsoft.com/office/word/2016/wordml/cid" xmlns:w16="http://schemas.microsoft.com/office/word/2018/wordml" xmlns:w16du="http://schemas.microsoft.com/office/word/2023/wordml/word16du" xmlns:w16sdtdh="http://schemas.microsoft.com/office/word/2020/wordml/sdtdatahash" xmlns:w16se="http://schemas.microsoft.com/office/word/2015/wordml/symex" xmlns:wpg="http://schemas.microsoft.com/office/word/2010/wordprocessingGroup" xmlns:wpi="http://schemas.microsoft.com/office/word/2010/wordprocessingInk" xmlns:wne="http://schemas.microsoft.com/office/word/2006/wordml" xmlns:wps="http://schemas.microsoft.com/office/word/2010/wordprocessingShape" mc:Ignorable="w14 w15 w16se w16cid w16 w16cex w16sdtdh w16du wp14">
   <w:body>
     <w:p>
       <w:pPr>
@@ -15,23 +15,7 @@
           <w:b/>
           <w:sz w:val="24"/>
         </w:rPr>
-        <w:t xml:space="preserve">Docker is an </w:t>
-      </w:r>
-      <w:proofErr w:type="gramStart"/>
-      <w:r>
-        <w:rPr>
-          <w:b/>
-          <w:sz w:val="24"/>
-        </w:rPr>
-        <w:t>open source</w:t>
-      </w:r>
-      <w:proofErr w:type="gramEnd"/>
-      <w:r>
-        <w:rPr>
-          <w:b/>
-          <w:sz w:val="24"/>
-        </w:rPr>
-        <w:t xml:space="preserve"> project</w:t>
+        <w:t>Docker is an open source project</w:t>
       </w:r>
     </w:p>
     <w:p>
@@ -47,8 +31,6 @@
         </w:rPr>
         <w:t xml:space="preserve">Docker is a tool designed to make it easier to </w:t>
       </w:r>
-      <w:proofErr w:type="spellStart"/>
-      <w:proofErr w:type="gramStart"/>
       <w:r>
         <w:rPr>
           <w:sz w:val="24"/>
@@ -59,35 +41,13 @@
         <w:rPr>
           <w:sz w:val="24"/>
         </w:rPr>
-        <w:t>deploy</w:t>
-      </w:r>
-      <w:proofErr w:type="spellEnd"/>
-      <w:proofErr w:type="gramEnd"/>
+        <w:t>deploy and run application using container.</w:t>
+      </w:r>
       <w:r>
         <w:rPr>
           <w:sz w:val="24"/>
         </w:rPr>
-        <w:t xml:space="preserve"> and run application using container.</w:t>
-      </w:r>
-      <w:r>
-        <w:rPr>
-          <w:sz w:val="24"/>
-        </w:rPr>
-        <w:t xml:space="preserve"> Container allow developer to package up application with all </w:t>
-      </w:r>
-      <w:proofErr w:type="gramStart"/>
-      <w:r>
-        <w:rPr>
-          <w:sz w:val="24"/>
-        </w:rPr>
-        <w:t>parts  its</w:t>
-      </w:r>
-      <w:proofErr w:type="gramEnd"/>
-      <w:r>
-        <w:rPr>
-          <w:sz w:val="24"/>
-        </w:rPr>
-        <w:t xml:space="preserve"> need, such as libraries and other dependencies and ship it all out as one  package </w:t>
+        <w:t xml:space="preserve"> Container allow developer to package up application with all parts  its need, such as libraries and other dependencies and ship it all out as one  package </w:t>
       </w:r>
     </w:p>
     <w:p/>
@@ -125,16 +85,9 @@
           <w:shd w:val="clear" w:color="auto" w:fill="FFFFFF"/>
         </w:rPr>
       </w:pPr>
-      <w:proofErr w:type="spellStart"/>
-      <w:proofErr w:type="gramStart"/>
-      <w:r>
-        <w:t>userId</w:t>
-      </w:r>
-      <w:proofErr w:type="spellEnd"/>
-      <w:r>
-        <w:t xml:space="preserve"> :</w:t>
-      </w:r>
-      <w:proofErr w:type="gramEnd"/>
+      <w:r>
+        <w:t>userId :</w:t>
+      </w:r>
       <w:r>
         <w:rPr>
           <w:rStyle w:val="Hyperlink"/>
@@ -155,18 +108,14 @@
       </w:r>
     </w:p>
     <w:p>
-      <w:proofErr w:type="spellStart"/>
-      <w:proofErr w:type="gramStart"/>
-      <w:r>
+      <w:pPr>
         <w:rPr>
           <w:rStyle w:val="Strong"/>
           <w:rFonts w:ascii="Helvetica" w:hAnsi="Helvetica" w:cs="Helvetica"/>
           <w:color w:val="333333"/>
           <w:shd w:val="clear" w:color="auto" w:fill="FFFFFF"/>
         </w:rPr>
-        <w:t>pwd</w:t>
-      </w:r>
-      <w:proofErr w:type="spellEnd"/>
+      </w:pPr>
       <w:r>
         <w:rPr>
           <w:rStyle w:val="Strong"/>
@@ -174,9 +123,8 @@
           <w:color w:val="333333"/>
           <w:shd w:val="clear" w:color="auto" w:fill="FFFFFF"/>
         </w:rPr>
-        <w:t xml:space="preserve"> :</w:t>
-      </w:r>
-      <w:proofErr w:type="gramEnd"/>
+        <w:t>pwd :</w:t>
+      </w:r>
       <w:r>
         <w:rPr>
           <w:rStyle w:val="Hyperlink"/>
@@ -194,6 +142,68 @@
           <w:shd w:val="clear" w:color="auto" w:fill="FFFFFF"/>
         </w:rPr>
         <w:t>vickygupta1</w:t>
+      </w:r>
+    </w:p>
+    <w:p>
+      <w:pPr>
+        <w:rPr>
+          <w:rStyle w:val="Strong"/>
+          <w:rFonts w:ascii="Helvetica" w:hAnsi="Helvetica" w:cs="Helvetica"/>
+          <w:color w:val="333333"/>
+          <w:shd w:val="clear" w:color="auto" w:fill="FFFFFF"/>
+        </w:rPr>
+      </w:pPr>
+    </w:p>
+    <w:p>
+      <w:pPr>
+        <w:rPr>
+          <w:rStyle w:val="Strong"/>
+          <w:rFonts w:ascii="Helvetica" w:hAnsi="Helvetica" w:cs="Helvetica"/>
+          <w:color w:val="333333"/>
+          <w:shd w:val="clear" w:color="auto" w:fill="FFFFFF"/>
+        </w:rPr>
+      </w:pPr>
+    </w:p>
+    <w:p>
+      <w:r>
+        <w:rPr>
+          <w:noProof/>
+        </w:rPr>
+        <w:drawing>
+          <wp:inline distT="0" distB="0" distL="0" distR="0" wp14:anchorId="16FD2F00" wp14:editId="0A00CC53">
+            <wp:extent cx="5903366" cy="3318751"/>
+            <wp:effectExtent l="0" t="0" r="2540" b="0"/>
+            <wp:docPr id="1" name="Picture 1"/>
+            <wp:cNvGraphicFramePr>
+              <a:graphicFrameLocks xmlns:a="http://schemas.openxmlformats.org/drawingml/2006/main" noChangeAspect="1"/>
+            </wp:cNvGraphicFramePr>
+            <a:graphic xmlns:a="http://schemas.openxmlformats.org/drawingml/2006/main">
+              <a:graphicData uri="http://schemas.openxmlformats.org/drawingml/2006/picture">
+                <pic:pic xmlns:pic="http://schemas.openxmlformats.org/drawingml/2006/picture">
+                  <pic:nvPicPr>
+                    <pic:cNvPr id="0" name=""/>
+                    <pic:cNvPicPr/>
+                  </pic:nvPicPr>
+                  <pic:blipFill>
+                    <a:blip r:embed="rId5"/>
+                    <a:stretch>
+                      <a:fillRect/>
+                    </a:stretch>
+                  </pic:blipFill>
+                  <pic:spPr>
+                    <a:xfrm>
+                      <a:off x="0" y="0"/>
+                      <a:ext cx="5900406" cy="3317087"/>
+                    </a:xfrm>
+                    <a:prstGeom prst="rect">
+                      <a:avLst/>
+                    </a:prstGeom>
+                  </pic:spPr>
+                </pic:pic>
+              </a:graphicData>
+            </a:graphic>
+          </wp:inline>
+        </w:drawing>
       </w:r>
     </w:p>
     <w:sectPr>
@@ -207,7 +217,7 @@
 </file>
 
 <file path=word/styles.xml><?xml version="1.0" encoding="utf-8"?>
-<w:styles xmlns:mc="http://schemas.openxmlformats.org/markup-compatibility/2006" xmlns:r="http://schemas.openxmlformats.org/officeDocument/2006/relationships" xmlns:w="http://schemas.openxmlformats.org/wordprocessingml/2006/main" xmlns:w14="http://schemas.microsoft.com/office/word/2010/wordml" xmlns:w15="http://schemas.microsoft.com/office/word/2012/wordml" xmlns:w16cex="http://schemas.microsoft.com/office/word/2018/wordml/cex" xmlns:w16cid="http://schemas.microsoft.com/office/word/2016/wordml/cid" xmlns:w16="http://schemas.microsoft.com/office/word/2018/wordml" xmlns:w16sdtdh="http://schemas.microsoft.com/office/word/2020/wordml/sdtdatahash" xmlns:w16se="http://schemas.microsoft.com/office/word/2015/wordml/symex" mc:Ignorable="w14 w15 w16se w16cid w16 w16cex w16sdtdh">
+<w:styles xmlns:mc="http://schemas.openxmlformats.org/markup-compatibility/2006" xmlns:r="http://schemas.openxmlformats.org/officeDocument/2006/relationships" xmlns:w="http://schemas.openxmlformats.org/wordprocessingml/2006/main" xmlns:w14="http://schemas.microsoft.com/office/word/2010/wordml" xmlns:w15="http://schemas.microsoft.com/office/word/2012/wordml" xmlns:w16cex="http://schemas.microsoft.com/office/word/2018/wordml/cex" xmlns:w16cid="http://schemas.microsoft.com/office/word/2016/wordml/cid" xmlns:w16="http://schemas.microsoft.com/office/word/2018/wordml" xmlns:w16du="http://schemas.microsoft.com/office/word/2023/wordml/word16du" xmlns:w16sdtdh="http://schemas.microsoft.com/office/word/2020/wordml/sdtdatahash" xmlns:w16se="http://schemas.microsoft.com/office/word/2015/wordml/symex" mc:Ignorable="w14 w15 w16se w16cid w16 w16cex w16sdtdh w16du">
   <w:docDefaults>
     <w:rPrDefault>
       <w:rPr>

</xml_diff>